<commit_message>
Material de fundamentos de c#
</commit_message>
<xml_diff>
--- a/#00 - Material de Apoio/00 - Fundamentos de C#/Escopo Fundamentals C#.docx
+++ b/#00 - Material de Apoio/00 - Fundamentos de C#/Escopo Fundamentals C#.docx
@@ -1271,96 +1271,116 @@
           <w:rFonts w:ascii="Verdana" w:hAnsi="Verdana" w:cstheme="minorHAnsi"/>
         </w:rPr>
         <w:tab/>
-        <w:t xml:space="preserve"> </w:t>
+        <w:t xml:space="preserve"> Operadores lógicos</w:t>
+      </w:r>
+    </w:p>
+    <w:p>
+      <w:pPr>
+        <w:rPr>
+          <w:rFonts w:ascii="Verdana" w:hAnsi="Verdana" w:cstheme="minorHAnsi"/>
+        </w:rPr>
+      </w:pPr>
+      <w:r>
+        <w:rPr>
+          <w:rFonts w:ascii="Verdana" w:hAnsi="Verdana" w:cstheme="minorHAnsi"/>
+        </w:rPr>
+        <w:t>•</w:t>
+      </w:r>
+      <w:r>
+        <w:rPr>
+          <w:rFonts w:ascii="Verdana" w:hAnsi="Verdana" w:cstheme="minorHAnsi"/>
+        </w:rPr>
+        <w:tab/>
+        <w:t xml:space="preserve"> Operador condicional: IF</w:t>
+      </w:r>
+    </w:p>
+    <w:p>
+      <w:pPr>
+        <w:rPr>
+          <w:rFonts w:ascii="Verdana" w:hAnsi="Verdana" w:cstheme="minorHAnsi"/>
+        </w:rPr>
+      </w:pPr>
+      <w:r>
+        <w:rPr>
+          <w:rFonts w:ascii="Verdana" w:hAnsi="Verdana" w:cstheme="minorHAnsi"/>
+        </w:rPr>
+        <w:t>•</w:t>
+      </w:r>
+      <w:r>
+        <w:rPr>
+          <w:rFonts w:ascii="Verdana" w:hAnsi="Verdana" w:cstheme="minorHAnsi"/>
+        </w:rPr>
+        <w:tab/>
+        <w:t xml:space="preserve"> Utilizando IF</w:t>
+      </w:r>
+    </w:p>
+    <w:p>
+      <w:pPr>
+        <w:rPr>
+          <w:rFonts w:ascii="Verdana" w:hAnsi="Verdana" w:cstheme="minorHAnsi"/>
+        </w:rPr>
+      </w:pPr>
+      <w:r>
+        <w:rPr>
+          <w:rFonts w:ascii="Verdana" w:hAnsi="Verdana" w:cstheme="minorHAnsi"/>
+        </w:rPr>
+        <w:t>•</w:t>
+      </w:r>
+      <w:r>
+        <w:rPr>
+          <w:rFonts w:ascii="Verdana" w:hAnsi="Verdana" w:cstheme="minorHAnsi"/>
+        </w:rPr>
+        <w:tab/>
+        <w:t xml:space="preserve"> Estrutura condicional: Switch</w:t>
+      </w:r>
+    </w:p>
+    <w:p>
+      <w:pPr>
+        <w:rPr>
+          <w:rFonts w:ascii="Verdana" w:hAnsi="Verdana" w:cstheme="minorHAnsi"/>
+        </w:rPr>
+      </w:pPr>
+      <w:r>
+        <w:rPr>
+          <w:rFonts w:ascii="Verdana" w:hAnsi="Verdana" w:cstheme="minorHAnsi"/>
+        </w:rPr>
+        <w:t>•</w:t>
+      </w:r>
+      <w:r>
+        <w:rPr>
+          <w:rFonts w:ascii="Verdana" w:hAnsi="Verdana" w:cstheme="minorHAnsi"/>
+        </w:rPr>
+        <w:tab/>
+        <w:t xml:space="preserve"> Laços de repetição: For</w:t>
+      </w:r>
+    </w:p>
+    <w:p>
+      <w:pPr>
+        <w:rPr>
+          <w:rFonts w:ascii="Verdana" w:hAnsi="Verdana" w:cstheme="minorHAnsi"/>
+        </w:rPr>
+      </w:pPr>
+      <w:r>
+        <w:rPr>
+          <w:rFonts w:ascii="Verdana" w:hAnsi="Verdana" w:cstheme="minorHAnsi"/>
+        </w:rPr>
+        <w:t>•</w:t>
+      </w:r>
+      <w:r>
+        <w:rPr>
+          <w:rFonts w:ascii="Verdana" w:hAnsi="Verdana" w:cstheme="minorHAnsi"/>
+        </w:rPr>
+        <w:tab/>
+        <w:t xml:space="preserve"> Laços de repetição: For</w:t>
+      </w:r>
+      <w:r>
+        <w:rPr>
+          <w:rFonts w:ascii="Verdana" w:hAnsi="Verdana" w:cstheme="minorHAnsi"/>
+        </w:rPr>
+        <w:t>each</w:t>
       </w:r>
       <w:bookmarkStart w:id="0" w:name="_GoBack"/>
-      <w:r>
-        <w:rPr>
-          <w:rFonts w:ascii="Verdana" w:hAnsi="Verdana" w:cstheme="minorHAnsi"/>
-        </w:rPr>
-        <w:t>Operadores lógicos</w:t>
-      </w:r>
       <w:bookmarkEnd w:id="0"/>
-    </w:p>
-    <w:p>
-      <w:pPr>
-        <w:rPr>
-          <w:rFonts w:ascii="Verdana" w:hAnsi="Verdana" w:cstheme="minorHAnsi"/>
-        </w:rPr>
-      </w:pPr>
-      <w:r>
-        <w:rPr>
-          <w:rFonts w:ascii="Verdana" w:hAnsi="Verdana" w:cstheme="minorHAnsi"/>
-        </w:rPr>
-        <w:t>•</w:t>
-      </w:r>
-      <w:r>
-        <w:rPr>
-          <w:rFonts w:ascii="Verdana" w:hAnsi="Verdana" w:cstheme="minorHAnsi"/>
-        </w:rPr>
-        <w:tab/>
-        <w:t xml:space="preserve"> Operador condicional: IF</w:t>
-      </w:r>
-    </w:p>
-    <w:p>
-      <w:pPr>
-        <w:rPr>
-          <w:rFonts w:ascii="Verdana" w:hAnsi="Verdana" w:cstheme="minorHAnsi"/>
-        </w:rPr>
-      </w:pPr>
-      <w:r>
-        <w:rPr>
-          <w:rFonts w:ascii="Verdana" w:hAnsi="Verdana" w:cstheme="minorHAnsi"/>
-        </w:rPr>
-        <w:t>•</w:t>
-      </w:r>
-      <w:r>
-        <w:rPr>
-          <w:rFonts w:ascii="Verdana" w:hAnsi="Verdana" w:cstheme="minorHAnsi"/>
-        </w:rPr>
-        <w:tab/>
-        <w:t xml:space="preserve"> Utilizando IF</w:t>
-      </w:r>
-    </w:p>
-    <w:p>
-      <w:pPr>
-        <w:rPr>
-          <w:rFonts w:ascii="Verdana" w:hAnsi="Verdana" w:cstheme="minorHAnsi"/>
-        </w:rPr>
-      </w:pPr>
-      <w:r>
-        <w:rPr>
-          <w:rFonts w:ascii="Verdana" w:hAnsi="Verdana" w:cstheme="minorHAnsi"/>
-        </w:rPr>
-        <w:t>•</w:t>
-      </w:r>
-      <w:r>
-        <w:rPr>
-          <w:rFonts w:ascii="Verdana" w:hAnsi="Verdana" w:cstheme="minorHAnsi"/>
-        </w:rPr>
-        <w:tab/>
-        <w:t xml:space="preserve"> Estrutura condicional: Switch</w:t>
-      </w:r>
-    </w:p>
-    <w:p>
-      <w:pPr>
-        <w:rPr>
-          <w:rFonts w:ascii="Verdana" w:hAnsi="Verdana" w:cstheme="minorHAnsi"/>
-        </w:rPr>
-      </w:pPr>
-      <w:r>
-        <w:rPr>
-          <w:rFonts w:ascii="Verdana" w:hAnsi="Verdana" w:cstheme="minorHAnsi"/>
-        </w:rPr>
-        <w:t>•</w:t>
-      </w:r>
-      <w:r>
-        <w:rPr>
-          <w:rFonts w:ascii="Verdana" w:hAnsi="Verdana" w:cstheme="minorHAnsi"/>
-        </w:rPr>
-        <w:tab/>
-        <w:t xml:space="preserve"> Laços de repetição: For</w:t>
-      </w:r>
     </w:p>
     <w:p>
       <w:pPr>
@@ -1937,6 +1957,7 @@
           <w:color w:val="FFFFFF" w:themeColor="background1"/>
           <w:sz w:val="36"/>
         </w:rPr>
+        <w:lastRenderedPageBreak/>
         <w:t>Datas</w:t>
       </w:r>
     </w:p>
@@ -1950,7 +1971,6 @@
         <w:rPr>
           <w:rFonts w:ascii="Verdana" w:hAnsi="Verdana" w:cstheme="minorHAnsi"/>
         </w:rPr>
-        <w:lastRenderedPageBreak/>
         <w:t>•</w:t>
       </w:r>
       <w:r>
@@ -2548,6 +2568,7 @@
         <w:rPr>
           <w:rFonts w:ascii="Verdana" w:hAnsi="Verdana" w:cstheme="minorHAnsi"/>
         </w:rPr>
+        <w:lastRenderedPageBreak/>
         <w:t>•</w:t>
       </w:r>
       <w:r>
@@ -2588,7 +2609,6 @@
         <w:rPr>
           <w:rFonts w:ascii="Verdana" w:hAnsi="Verdana" w:cstheme="minorHAnsi"/>
         </w:rPr>
-        <w:lastRenderedPageBreak/>
         <w:t>•</w:t>
       </w:r>
       <w:r>
@@ -5956,7 +5976,7 @@
   <a:extraClrSchemeLst/>
   <a:extLst>
     <a:ext uri="{05A4C25C-085E-4340-85A3-A5531E510DB2}">
-      <thm15:themeFamily xmlns="" xmlns:thm15="http://schemas.microsoft.com/office/thememl/2012/main" name="Office Theme" id="{62F939B6-93AF-4DB8-9C6B-D6C7DFDC589F}" vid="{4A3C46E8-61CC-4603-A589-7422A47A8E4A}"/>
+      <thm15:themeFamily xmlns:thm15="http://schemas.microsoft.com/office/thememl/2012/main" xmlns="" name="Office Theme" id="{62F939B6-93AF-4DB8-9C6B-D6C7DFDC589F}" vid="{4A3C46E8-61CC-4603-A589-7422A47A8E4A}"/>
     </a:ext>
   </a:extLst>
 </a:theme>

</xml_diff>